<commit_message>
Fold expressions - revisited
</commit_message>
<xml_diff>
--- a/docs/basics/Fold expressions - revisited.docx
+++ b/docs/basics/Fold expressions - revisited.docx
@@ -45,34 +45,108 @@
           <w:lang w:val="en-US"/>
           <w14:ligatures w14:val="none"/>
         </w:rPr>
-        <w:t xml:space="preserve">If some publisher would offer me to write the book that should convince people to start using C instead of C++, it would be as I am asked to talk with dinosaurs – trying to convince them that they are facing with distinction. And I am not Dr. Dolittle – and for sure, I am not the one that </w:t>
-      </w:r>
-      <w:r>
-        <w:rPr>
-          <w:rFonts w:eastAsia="Arial" w:cs="Arial"/>
-          <w:kern w:val="0"/>
-          <w:lang w:val="en-US"/>
-          <w14:ligatures w14:val="none"/>
-        </w:rPr>
-        <w:t>is on mission</w:t>
-      </w:r>
-      <w:r>
-        <w:rPr>
-          <w:rFonts w:eastAsia="Arial" w:cs="Arial"/>
-          <w:kern w:val="0"/>
-          <w:lang w:val="en-US"/>
-          <w14:ligatures w14:val="none"/>
-        </w:rPr>
-        <w:t xml:space="preserve"> to convince anyone to anything – even if they walk straight to the cliff</w:t>
-      </w:r>
-      <w:r>
-        <w:rPr>
-          <w:rFonts w:eastAsia="Arial" w:cs="Arial"/>
-          <w:kern w:val="0"/>
-          <w:lang w:val="en-US"/>
-          <w14:ligatures w14:val="none"/>
-        </w:rPr>
-        <w:t>: It is matter of free choice.</w:t>
+        <w:t xml:space="preserve">If some publisher would offer me to write the book that should convince people to start using C instead of C++, it would be as I am asked to talk with dinosaurs – trying to convince them that they are facing with distinction. And I am not Dr. Dolittle – and for sure, I am not </w:t>
+      </w:r>
+      <w:r>
+        <w:rPr>
+          <w:rFonts w:eastAsia="Arial" w:cs="Arial"/>
+          <w:kern w:val="0"/>
+          <w:lang w:val="en-US"/>
+          <w14:ligatures w14:val="none"/>
+        </w:rPr>
+        <w:t xml:space="preserve">on </w:t>
+      </w:r>
+      <w:r>
+        <w:rPr>
+          <w:rFonts w:eastAsia="Arial" w:cs="Arial"/>
+          <w:kern w:val="0"/>
+          <w:lang w:val="en-US"/>
+          <w14:ligatures w14:val="none"/>
+        </w:rPr>
+        <w:t xml:space="preserve">the </w:t>
+      </w:r>
+      <w:r>
+        <w:rPr>
+          <w:rFonts w:eastAsia="Arial" w:cs="Arial"/>
+          <w:kern w:val="0"/>
+          <w:lang w:val="en-US"/>
+          <w14:ligatures w14:val="none"/>
+        </w:rPr>
+        <w:t>mission</w:t>
+      </w:r>
+      <w:r>
+        <w:rPr>
+          <w:rFonts w:eastAsia="Arial" w:cs="Arial"/>
+          <w:kern w:val="0"/>
+          <w:lang w:val="en-US"/>
+          <w14:ligatures w14:val="none"/>
+        </w:rPr>
+        <w:t xml:space="preserve"> to convince anyone to anything – even if they </w:t>
+      </w:r>
+      <w:r>
+        <w:rPr>
+          <w:rFonts w:eastAsia="Arial" w:cs="Arial"/>
+          <w:kern w:val="0"/>
+          <w:lang w:val="en-US"/>
+          <w14:ligatures w14:val="none"/>
+        </w:rPr>
+        <w:t xml:space="preserve">are </w:t>
+      </w:r>
+      <w:r>
+        <w:rPr>
+          <w:rFonts w:eastAsia="Arial" w:cs="Arial"/>
+          <w:kern w:val="0"/>
+          <w:lang w:val="en-US"/>
+          <w14:ligatures w14:val="none"/>
+        </w:rPr>
+        <w:t>walk</w:t>
+      </w:r>
+      <w:r>
+        <w:rPr>
+          <w:rFonts w:eastAsia="Arial" w:cs="Arial"/>
+          <w:kern w:val="0"/>
+          <w:lang w:val="en-US"/>
+          <w14:ligatures w14:val="none"/>
+        </w:rPr>
+        <w:t>ing</w:t>
+      </w:r>
+      <w:r>
+        <w:rPr>
+          <w:rFonts w:eastAsia="Arial" w:cs="Arial"/>
+          <w:kern w:val="0"/>
+          <w:lang w:val="en-US"/>
+          <w14:ligatures w14:val="none"/>
+        </w:rPr>
+        <w:t xml:space="preserve"> straight to the cliff</w:t>
+      </w:r>
+      <w:r>
+        <w:rPr>
+          <w:rFonts w:eastAsia="Arial" w:cs="Arial"/>
+          <w:kern w:val="0"/>
+          <w:lang w:val="en-US"/>
+          <w14:ligatures w14:val="none"/>
+        </w:rPr>
+        <w:t>.</w:t>
+      </w:r>
+    </w:p>
+    <w:p>
+      <w:pPr>
+        <w:spacing w:line="276" w:lineRule="auto"/>
+        <w:rPr>
+          <w:rFonts w:eastAsia="Arial" w:cs="Arial"/>
+          <w:kern w:val="0"/>
+          <w:lang w:val="en-US"/>
+          <w14:ligatures w14:val="none"/>
+        </w:rPr>
+      </w:pPr>
+      <w:r>
+        <w:rPr>
+          <w:rFonts w:eastAsia="Arial" w:cs="Arial"/>
+          <w:kern w:val="0"/>
+          <w:lang w:val="en-US"/>
+          <w14:ligatures w14:val="none"/>
+        </w:rPr>
+        <w:t>Seriously, it is matter of someone’s preferences.</w:t>
       </w:r>
     </w:p>
     <w:p>
@@ -697,6 +771,7 @@
         </w:rPr>
         <w:t xml:space="preserve"> (like type identity: </w:t>
       </w:r>
+      <w:proofErr w:type="gramStart"/>
       <w:r>
         <w:rPr>
           <w:rFonts w:eastAsia="Arial" w:cs="Arial"/>
@@ -706,6 +781,7 @@
         </w:rPr>
         <w:t>std::</w:t>
       </w:r>
+      <w:proofErr w:type="gramEnd"/>
       <w:r>
         <w:rPr>
           <w:rFonts w:eastAsia="Arial" w:cs="Arial"/>
@@ -1038,7 +1114,27 @@
           <w:lang w:val="en-US"/>
           <w14:ligatures w14:val="none"/>
         </w:rPr>
-        <w:t xml:space="preserve"> so that it can be used with perfect forwarding (std::forward)</w:t>
+        <w:t xml:space="preserve"> so that it can be used with perfect forwarding (</w:t>
+      </w:r>
+      <w:proofErr w:type="gramStart"/>
+      <w:r>
+        <w:rPr>
+          <w:rFonts w:eastAsia="Arial" w:cs="Arial"/>
+          <w:kern w:val="0"/>
+          <w:lang w:val="en-US"/>
+          <w14:ligatures w14:val="none"/>
+        </w:rPr>
+        <w:t>std::</w:t>
+      </w:r>
+      <w:proofErr w:type="gramEnd"/>
+      <w:r>
+        <w:rPr>
+          <w:rFonts w:eastAsia="Arial" w:cs="Arial"/>
+          <w:kern w:val="0"/>
+          <w:lang w:val="en-US"/>
+          <w14:ligatures w14:val="none"/>
+        </w:rPr>
+        <w:t>forward)</w:t>
       </w:r>
       <w:r>
         <w:rPr>
@@ -1101,6 +1197,7 @@
         </w:rPr>
         <w:t xml:space="preserve">It can be even captured into </w:t>
       </w:r>
+      <w:proofErr w:type="gramStart"/>
       <w:r>
         <w:rPr>
           <w:rFonts w:eastAsia="Arial" w:cs="Arial"/>
@@ -1110,7 +1207,19 @@
           <w:lang w:val="en-US"/>
           <w14:ligatures w14:val="none"/>
         </w:rPr>
-        <w:t>std::tuple</w:t>
+        <w:t>std::</w:t>
+      </w:r>
+      <w:proofErr w:type="gramEnd"/>
+      <w:r>
+        <w:rPr>
+          <w:rFonts w:eastAsia="Arial" w:cs="Arial"/>
+          <w:b/>
+          <w:bCs/>
+          <w:kern w:val="0"/>
+          <w:lang w:val="en-US"/>
+          <w14:ligatures w14:val="none"/>
+        </w:rPr>
+        <w:t>tuple</w:t>
       </w:r>
       <w:r>
         <w:rPr>
@@ -1167,16 +1276,56 @@
           <w:lang w:val="en-US"/>
           <w14:ligatures w14:val="none"/>
         </w:rPr>
-        <w:t>that can be constructed with factory function std::make_tuple</w:t>
-      </w:r>
-      <w:r>
-        <w:rPr>
-          <w:rFonts w:eastAsia="Arial" w:cs="Arial"/>
-          <w:kern w:val="0"/>
-          <w:lang w:val="en-US"/>
-          <w14:ligatures w14:val="none"/>
-        </w:rPr>
-        <w:t>()</w:t>
+        <w:t xml:space="preserve">that can be constructed with factory function </w:t>
+      </w:r>
+      <w:proofErr w:type="gramStart"/>
+      <w:r>
+        <w:rPr>
+          <w:rFonts w:eastAsia="Arial" w:cs="Arial"/>
+          <w:kern w:val="0"/>
+          <w:lang w:val="en-US"/>
+          <w14:ligatures w14:val="none"/>
+        </w:rPr>
+        <w:t>std::</w:t>
+      </w:r>
+      <w:proofErr w:type="gramEnd"/>
+      <w:r>
+        <w:rPr>
+          <w:rFonts w:eastAsia="Arial" w:cs="Arial"/>
+          <w:kern w:val="0"/>
+          <w:lang w:val="en-US"/>
+          <w14:ligatures w14:val="none"/>
+        </w:rPr>
+        <w:t>make_</w:t>
+      </w:r>
+      <w:proofErr w:type="gramStart"/>
+      <w:r>
+        <w:rPr>
+          <w:rFonts w:eastAsia="Arial" w:cs="Arial"/>
+          <w:kern w:val="0"/>
+          <w:lang w:val="en-US"/>
+          <w14:ligatures w14:val="none"/>
+        </w:rPr>
+        <w:t>tuple</w:t>
+      </w:r>
+      <w:r>
+        <w:rPr>
+          <w:rFonts w:eastAsia="Arial" w:cs="Arial"/>
+          <w:kern w:val="0"/>
+          <w:lang w:val="en-US"/>
+          <w14:ligatures w14:val="none"/>
+        </w:rPr>
+        <w:t>(</w:t>
+      </w:r>
+      <w:proofErr w:type="gramEnd"/>
+      <w:r>
+        <w:rPr>
+          <w:rFonts w:eastAsia="Arial" w:cs="Arial"/>
+          <w:kern w:val="0"/>
+          <w:lang w:val="en-US"/>
+          <w14:ligatures w14:val="none"/>
+        </w:rPr>
+        <w:t>)</w:t>
       </w:r>
       <w:r>
         <w:rPr>
@@ -2227,7 +2376,27 @@
           <w:lang w:val="en-US"/>
           <w14:ligatures w14:val="none"/>
         </w:rPr>
-        <w:t xml:space="preserve"> instead capture them inside the std::tuple</w:t>
+        <w:t xml:space="preserve"> instead capture them inside the </w:t>
+      </w:r>
+      <w:proofErr w:type="gramStart"/>
+      <w:r>
+        <w:rPr>
+          <w:rFonts w:eastAsia="Arial" w:cs="Arial"/>
+          <w:kern w:val="0"/>
+          <w:lang w:val="en-US"/>
+          <w14:ligatures w14:val="none"/>
+        </w:rPr>
+        <w:t>std::</w:t>
+      </w:r>
+      <w:proofErr w:type="gramEnd"/>
+      <w:r>
+        <w:rPr>
+          <w:rFonts w:eastAsia="Arial" w:cs="Arial"/>
+          <w:kern w:val="0"/>
+          <w:lang w:val="en-US"/>
+          <w14:ligatures w14:val="none"/>
+        </w:rPr>
+        <w:t>tuple</w:t>
       </w:r>
     </w:p>
     <w:p>
@@ -2698,6 +2867,97 @@
     </w:p>
     <w:p>
       <w:pPr>
+        <w:pStyle w:val="note"/>
+        <w:rPr>
+          <w:lang w:val="en-US"/>
+        </w:rPr>
+      </w:pPr>
+      <w:r>
+        <w:rPr>
+          <w:lang w:val="en-US"/>
+        </w:rPr>
+        <w:t>We do not need to check the size of the arguments</w:t>
+      </w:r>
+      <w:r>
+        <w:rPr>
+          <w:lang w:val="en-US"/>
+        </w:rPr>
+        <w:t xml:space="preserve">: </w:t>
+      </w:r>
+      <w:r>
+        <w:rPr>
+          <w:lang w:val="en-US"/>
+        </w:rPr>
+        <w:t>sizeof…(Args)</w:t>
+      </w:r>
+    </w:p>
+    <w:p>
+      <w:pPr>
+        <w:pStyle w:val="note"/>
+        <w:rPr>
+          <w:lang w:val="en-US"/>
+        </w:rPr>
+      </w:pPr>
+      <w:r>
+        <w:rPr>
+          <w:lang w:val="en-US"/>
+        </w:rPr>
+        <w:t xml:space="preserve">before </w:t>
+      </w:r>
+      <w:r>
+        <w:rPr>
+          <w:lang w:val="en-US"/>
+        </w:rPr>
+        <w:t xml:space="preserve">making the </w:t>
+      </w:r>
+      <w:r>
+        <w:rPr>
+          <w:lang w:val="en-US"/>
+        </w:rPr>
+        <w:t xml:space="preserve">call </w:t>
+      </w:r>
+      <w:r>
+        <w:rPr>
+          <w:rStyle w:val="methodChar"/>
+          <w:lang w:val="en-US"/>
+        </w:rPr>
+        <w:t>std::make_tuple</w:t>
+      </w:r>
+      <w:r>
+        <w:rPr>
+          <w:rStyle w:val="methodChar"/>
+          <w:lang w:val="en-US"/>
+        </w:rPr>
+        <w:t>()</w:t>
+      </w:r>
+      <w:r>
+        <w:rPr>
+          <w:lang w:val="en-US"/>
+        </w:rPr>
+        <w:t>: it handles this internally, by creating an empty std::tuple</w:t>
+      </w:r>
+      <w:r>
+        <w:rPr>
+          <w:lang w:val="en-US"/>
+        </w:rPr>
+        <w:t xml:space="preserve">, and </w:t>
+      </w:r>
+      <w:r>
+        <w:rPr>
+          <w:rStyle w:val="methodChar"/>
+          <w:lang w:val="en-US"/>
+        </w:rPr>
+        <w:t>std::apply()</w:t>
+      </w:r>
+      <w:r>
+        <w:rPr>
+          <w:lang w:val="en-US"/>
+        </w:rPr>
+        <w:t xml:space="preserve"> knows how to deal with this.</w:t>
+      </w:r>
+    </w:p>
+    <w:p>
+      <w:pPr>
         <w:spacing w:line="276" w:lineRule="auto"/>
         <w:rPr>
           <w:rFonts w:eastAsia="Arial" w:cs="Arial"/>
@@ -2706,30 +2966,6 @@
           <w14:ligatures w14:val="none"/>
         </w:rPr>
       </w:pPr>
-      <w:r>
-        <w:rPr>
-          <w:rFonts w:eastAsia="Arial" w:cs="Arial"/>
-          <w:kern w:val="0"/>
-          <w:lang w:val="en-US"/>
-          <w14:ligatures w14:val="none"/>
-        </w:rPr>
-        <w:t>@note We do not need to check the size of the arguments</w:t>
-      </w:r>
-    </w:p>
-    <w:p>
-      <w:pPr>
-        <w:pStyle w:val="code"/>
-      </w:pPr>
-      <w:r>
-        <w:t>sizeof…(Args)</w:t>
-      </w:r>
-    </w:p>
-    <w:p>
-      <w:pPr>
-        <w:rPr>
-          <w:lang w:val="en-US"/>
-        </w:rPr>
-      </w:pPr>
     </w:p>
     <w:p>
       <w:pPr>
@@ -2748,73 +2984,27 @@
           <w:lang w:val="en-US"/>
           <w14:ligatures w14:val="none"/>
         </w:rPr>
-        <w:t xml:space="preserve">before </w:t>
-      </w:r>
-      <w:r>
-        <w:rPr>
-          <w:rFonts w:eastAsia="Arial" w:cs="Arial"/>
-          <w:kern w:val="0"/>
-          <w:lang w:val="en-US"/>
-          <w14:ligatures w14:val="none"/>
-        </w:rPr>
-        <w:t xml:space="preserve">making the </w:t>
-      </w:r>
-      <w:r>
-        <w:rPr>
-          <w:rFonts w:eastAsia="Arial" w:cs="Arial"/>
-          <w:kern w:val="0"/>
-          <w:lang w:val="en-US"/>
-          <w14:ligatures w14:val="none"/>
-        </w:rPr>
-        <w:t xml:space="preserve">call </w:t>
-      </w:r>
-      <w:r>
-        <w:rPr>
-          <w:rStyle w:val="methodChar"/>
-          <w:lang w:val="en-US"/>
-        </w:rPr>
-        <w:t>std::make_tuple</w:t>
-      </w:r>
-      <w:r>
-        <w:rPr>
-          <w:rStyle w:val="methodChar"/>
-          <w:lang w:val="en-US"/>
-        </w:rPr>
-        <w:t>()</w:t>
-      </w:r>
-      <w:r>
-        <w:rPr>
-          <w:rFonts w:eastAsia="Arial" w:cs="Arial"/>
-          <w:kern w:val="0"/>
-          <w:lang w:val="en-US"/>
-          <w14:ligatures w14:val="none"/>
-        </w:rPr>
-        <w:t>: it handles this internally, by creating an empty std::tuple</w:t>
-      </w:r>
-      <w:r>
-        <w:rPr>
-          <w:rFonts w:eastAsia="Arial" w:cs="Arial"/>
-          <w:kern w:val="0"/>
-          <w:lang w:val="en-US"/>
-          <w14:ligatures w14:val="none"/>
-        </w:rPr>
-        <w:t xml:space="preserve">, and </w:t>
-      </w:r>
-      <w:r>
-        <w:rPr>
-          <w:rStyle w:val="methodChar"/>
-          <w:lang w:val="en-US"/>
-        </w:rPr>
-        <w:t>std::apply()</w:t>
-      </w:r>
-      <w:r>
-        <w:rPr>
-          <w:rFonts w:eastAsia="Arial" w:cs="Arial"/>
-          <w:kern w:val="0"/>
-          <w:lang w:val="en-US"/>
-          <w14:ligatures w14:val="none"/>
-        </w:rPr>
-        <w:t xml:space="preserve"> knows how to deal with this.</w:t>
+        <w:t xml:space="preserve">Ok – this was just to show you the connection between the variadic parameter pack – and the </w:t>
+      </w:r>
+      <w:proofErr w:type="gramStart"/>
+      <w:r>
+        <w:rPr>
+          <w:rFonts w:eastAsia="Arial" w:cs="Arial"/>
+          <w:kern w:val="0"/>
+          <w:lang w:val="en-US"/>
+          <w14:ligatures w14:val="none"/>
+        </w:rPr>
+        <w:t>std::</w:t>
+      </w:r>
+      <w:proofErr w:type="gramEnd"/>
+      <w:r>
+        <w:rPr>
+          <w:rFonts w:eastAsia="Arial" w:cs="Arial"/>
+          <w:kern w:val="0"/>
+          <w:lang w:val="en-US"/>
+          <w14:ligatures w14:val="none"/>
+        </w:rPr>
+        <w:t>tuple.</w:t>
       </w:r>
     </w:p>
     <w:p>
@@ -2845,37 +3035,6 @@
           <w:lang w:val="en-US"/>
           <w14:ligatures w14:val="none"/>
         </w:rPr>
-        <w:t>Ok – this was just to show you the connection between the variadic parameter pack – and the std::tuple.</w:t>
-      </w:r>
-    </w:p>
-    <w:p>
-      <w:pPr>
-        <w:spacing w:line="276" w:lineRule="auto"/>
-        <w:rPr>
-          <w:rFonts w:eastAsia="Arial" w:cs="Arial"/>
-          <w:kern w:val="0"/>
-          <w:lang w:val="en-US"/>
-          <w14:ligatures w14:val="none"/>
-        </w:rPr>
-      </w:pPr>
-    </w:p>
-    <w:p>
-      <w:pPr>
-        <w:spacing w:line="276" w:lineRule="auto"/>
-        <w:rPr>
-          <w:rFonts w:eastAsia="Arial" w:cs="Arial"/>
-          <w:kern w:val="0"/>
-          <w:lang w:val="en-US"/>
-          <w14:ligatures w14:val="none"/>
-        </w:rPr>
-      </w:pPr>
-      <w:r>
-        <w:rPr>
-          <w:rFonts w:eastAsia="Arial" w:cs="Arial"/>
-          <w:kern w:val="0"/>
-          <w:lang w:val="en-US"/>
-          <w14:ligatures w14:val="none"/>
-        </w:rPr>
         <w:t>But i</w:t>
       </w:r>
       <w:r>
@@ -2885,8 +3044,19 @@
           <w:lang w:val="en-US"/>
           <w14:ligatures w14:val="none"/>
         </w:rPr>
-        <w:t>n this particular case</w:t>
-      </w:r>
+        <w:t xml:space="preserve">n this </w:t>
+      </w:r>
+      <w:proofErr w:type="gramStart"/>
+      <w:r>
+        <w:rPr>
+          <w:rFonts w:eastAsia="Arial" w:cs="Arial"/>
+          <w:kern w:val="0"/>
+          <w:lang w:val="en-US"/>
+          <w14:ligatures w14:val="none"/>
+        </w:rPr>
+        <w:t>particular case</w:t>
+      </w:r>
+      <w:proofErr w:type="gramEnd"/>
       <w:r>
         <w:rPr>
           <w:rFonts w:eastAsia="Arial" w:cs="Arial"/>
@@ -2950,7 +3120,47 @@
           <w:lang w:val="en-US"/>
           <w14:ligatures w14:val="none"/>
         </w:rPr>
-        <w:t xml:space="preserve"> – since std::call_once() already accepts the callable with </w:t>
+        <w:t xml:space="preserve"> – since </w:t>
+      </w:r>
+      <w:proofErr w:type="gramStart"/>
+      <w:r>
+        <w:rPr>
+          <w:rFonts w:eastAsia="Arial" w:cs="Arial"/>
+          <w:kern w:val="0"/>
+          <w:lang w:val="en-US"/>
+          <w14:ligatures w14:val="none"/>
+        </w:rPr>
+        <w:t>std::</w:t>
+      </w:r>
+      <w:proofErr w:type="gramEnd"/>
+      <w:r>
+        <w:rPr>
+          <w:rFonts w:eastAsia="Arial" w:cs="Arial"/>
+          <w:kern w:val="0"/>
+          <w:lang w:val="en-US"/>
+          <w14:ligatures w14:val="none"/>
+        </w:rPr>
+        <w:t>call_</w:t>
+      </w:r>
+      <w:proofErr w:type="gramStart"/>
+      <w:r>
+        <w:rPr>
+          <w:rFonts w:eastAsia="Arial" w:cs="Arial"/>
+          <w:kern w:val="0"/>
+          <w:lang w:val="en-US"/>
+          <w14:ligatures w14:val="none"/>
+        </w:rPr>
+        <w:t>once(</w:t>
+      </w:r>
+      <w:proofErr w:type="gramEnd"/>
+      <w:r>
+        <w:rPr>
+          <w:rFonts w:eastAsia="Arial" w:cs="Arial"/>
+          <w:kern w:val="0"/>
+          <w:lang w:val="en-US"/>
+          <w14:ligatures w14:val="none"/>
+        </w:rPr>
+        <w:t xml:space="preserve">) already accepts the callable with </w:t>
       </w:r>
       <w:r>
         <w:rPr>
@@ -3223,7 +3433,6 @@
           <w:lang w:val="en-US"/>
           <w14:ligatures w14:val="none"/>
         </w:rPr>
-        <w:lastRenderedPageBreak/>
         <w:t>If t</w:t>
       </w:r>
       <w:r>
@@ -3635,6 +3844,7 @@
     </w:p>
     <w:p>
       <w:pPr>
+        <w:pStyle w:val="ListParagraph"/>
         <w:spacing w:line="276" w:lineRule="auto"/>
         <w:rPr>
           <w:rFonts w:eastAsia="Arial" w:cs="Arial"/>
@@ -3643,14 +3853,25 @@
           <w14:ligatures w14:val="none"/>
         </w:rPr>
       </w:pPr>
-      <w:r>
-        <w:rPr>
-          <w:rFonts w:eastAsia="Arial" w:cs="Arial"/>
-          <w:kern w:val="0"/>
-          <w:lang w:val="en-US"/>
-          <w14:ligatures w14:val="none"/>
-        </w:rPr>
-        <w:t>Now we can write the text-book example</w:t>
+    </w:p>
+    <w:p>
+      <w:pPr>
+        <w:spacing w:line="276" w:lineRule="auto"/>
+        <w:rPr>
+          <w:rFonts w:eastAsia="Arial" w:cs="Arial"/>
+          <w:kern w:val="0"/>
+          <w:lang w:val="en-US"/>
+          <w14:ligatures w14:val="none"/>
+        </w:rPr>
+      </w:pPr>
+      <w:r>
+        <w:rPr>
+          <w:rFonts w:eastAsia="Arial" w:cs="Arial"/>
+          <w:kern w:val="0"/>
+          <w:lang w:val="en-US"/>
+          <w14:ligatures w14:val="none"/>
+        </w:rPr>
+        <w:t>Now we can write the textbook example</w:t>
       </w:r>
     </w:p>
     <w:p>
@@ -4315,7 +4536,6 @@
           <w:lang w:val="en-US"/>
           <w14:ligatures w14:val="none"/>
         </w:rPr>
-        <w:lastRenderedPageBreak/>
         <w:t xml:space="preserve">The </w:t>
       </w:r>
       <w:r>
@@ -4759,7 +4979,21 @@
         <w:rPr>
           <w:lang w:val="en-US"/>
         </w:rPr>
-        <w:t>Assume that we have a pool of allocators – stored into the std::tuple</w:t>
+        <w:t xml:space="preserve">Assume that we have a pool of allocators – stored into the </w:t>
+      </w:r>
+      <w:proofErr w:type="gramStart"/>
+      <w:r>
+        <w:rPr>
+          <w:lang w:val="en-US"/>
+        </w:rPr>
+        <w:t>std::</w:t>
+      </w:r>
+      <w:proofErr w:type="gramEnd"/>
+      <w:r>
+        <w:rPr>
+          <w:lang w:val="en-US"/>
+        </w:rPr>
+        <w:t>tuple</w:t>
       </w:r>
     </w:p>
     <w:p>
@@ -5396,7 +5630,21 @@
         <w:rPr>
           <w:lang w:val="en-US"/>
         </w:rPr>
-        <w:t xml:space="preserve">Using the std::apply() will </w:t>
+        <w:t xml:space="preserve">Using the </w:t>
+      </w:r>
+      <w:proofErr w:type="gramStart"/>
+      <w:r>
+        <w:rPr>
+          <w:lang w:val="en-US"/>
+        </w:rPr>
+        <w:t>std::apply(</w:t>
+      </w:r>
+      <w:proofErr w:type="gramEnd"/>
+      <w:r>
+        <w:rPr>
+          <w:lang w:val="en-US"/>
+        </w:rPr>
+        <w:t xml:space="preserve">) will </w:t>
       </w:r>
       <w:r>
         <w:rPr>
@@ -5422,11 +5670,19 @@
         </w:rPr>
         <w:t xml:space="preserve">that will be “extracted” by the provided </w:t>
       </w:r>
-      <w:r>
-        <w:rPr>
-          <w:lang w:val="en-US"/>
-        </w:rPr>
-        <w:t xml:space="preserve">std::tuple, </w:t>
+      <w:proofErr w:type="gramStart"/>
+      <w:r>
+        <w:rPr>
+          <w:lang w:val="en-US"/>
+        </w:rPr>
+        <w:t>std::</w:t>
+      </w:r>
+      <w:proofErr w:type="gramEnd"/>
+      <w:r>
+        <w:rPr>
+          <w:lang w:val="en-US"/>
+        </w:rPr>
+        <w:t xml:space="preserve">tuple, </w:t>
       </w:r>
       <w:r>
         <w:rPr>
@@ -5450,7 +5706,35 @@
         <w:rPr>
           <w:lang w:val="en-US"/>
         </w:rPr>
-        <w:t>we used with std::make_tuple(): converting the variadic arguments pack into the single aggregate type.</w:t>
+        <w:t xml:space="preserve">we used with </w:t>
+      </w:r>
+      <w:proofErr w:type="gramStart"/>
+      <w:r>
+        <w:rPr>
+          <w:lang w:val="en-US"/>
+        </w:rPr>
+        <w:t>std::</w:t>
+      </w:r>
+      <w:proofErr w:type="gramEnd"/>
+      <w:r>
+        <w:rPr>
+          <w:lang w:val="en-US"/>
+        </w:rPr>
+        <w:t>make_</w:t>
+      </w:r>
+      <w:proofErr w:type="gramStart"/>
+      <w:r>
+        <w:rPr>
+          <w:lang w:val="en-US"/>
+        </w:rPr>
+        <w:t>tuple(</w:t>
+      </w:r>
+      <w:proofErr w:type="gramEnd"/>
+      <w:r>
+        <w:rPr>
+          <w:lang w:val="en-US"/>
+        </w:rPr>
+        <w:t>): converting the variadic arguments pack into the single aggregate type.</w:t>
       </w:r>
     </w:p>
     <w:p>
@@ -5494,7 +5778,6 @@
         <w:rPr>
           <w:lang w:val="en-US"/>
         </w:rPr>
-        <w:lastRenderedPageBreak/>
         <w:t xml:space="preserve">We accomplish this by relying on the </w:t>
       </w:r>
       <w:r>
@@ -5585,12 +5868,14 @@
         </w:rPr>
         <w:t xml:space="preserve"> </w:t>
       </w:r>
+      <w:proofErr w:type="gramStart"/>
       <w:r>
         <w:rPr>
           <w:lang w:val="en-US"/>
         </w:rPr>
         <w:t>(?:)</w:t>
       </w:r>
+      <w:proofErr w:type="gramEnd"/>
     </w:p>
     <w:p>
       <w:pPr>
@@ -6254,7 +6539,21 @@
         <w:rPr>
           <w:lang w:val="en-US" w:eastAsia="de-DE"/>
         </w:rPr>
-        <w:t xml:space="preserve">The rest of the code is not relevant – but for the completeness, in case that we did not find the matching allocator, we will try with the last one – since there is precondition that the blocks – and therefore allocators stored into std::tuple, are sorted ascending by </w:t>
+        <w:t xml:space="preserve">The rest of the code is not relevant – but for the completeness, in case that we did not find the matching allocator, we will try with the last one – since there is precondition that the blocks – and therefore allocators stored into </w:t>
+      </w:r>
+      <w:proofErr w:type="gramStart"/>
+      <w:r>
+        <w:rPr>
+          <w:lang w:val="en-US" w:eastAsia="de-DE"/>
+        </w:rPr>
+        <w:t>std::</w:t>
+      </w:r>
+      <w:proofErr w:type="gramEnd"/>
+      <w:r>
+        <w:rPr>
+          <w:lang w:val="en-US" w:eastAsia="de-DE"/>
+        </w:rPr>
+        <w:t xml:space="preserve">tuple, are sorted ascending by </w:t>
       </w:r>
       <w:r>
         <w:rPr>
@@ -6601,6 +6900,7 @@
         <w:rPr>
           <w:lang w:eastAsia="de-DE"/>
         </w:rPr>
+        <w:lastRenderedPageBreak/>
         <w:t xml:space="preserve">auto </w:t>
       </w:r>
       <w:r>
@@ -7094,7 +7394,19 @@
         <w:rPr>
           <w:lang w:val="en-US" w:eastAsia="de-DE"/>
         </w:rPr>
-        <w:t xml:space="preserve">We define our search criteria – </w:t>
+        <w:t xml:space="preserve">We define our </w:t>
+      </w:r>
+      <w:r>
+        <w:rPr>
+          <w:lang w:val="en-US" w:eastAsia="de-DE"/>
+        </w:rPr>
+        <w:t xml:space="preserve">own </w:t>
+      </w:r>
+      <w:r>
+        <w:rPr>
+          <w:lang w:val="en-US" w:eastAsia="de-DE"/>
+        </w:rPr>
+        <w:t xml:space="preserve">search criteria – </w:t>
       </w:r>
       <w:r>
         <w:rPr>
@@ -7113,12 +7425,24 @@
         <w:rPr>
           <w:lang w:val="en-US" w:eastAsia="de-DE"/>
         </w:rPr>
-        <w:t xml:space="preserve"> returns indication whether the matching allocator is find, and therefore the allocation function invoked</w:t>
+        <w:t xml:space="preserve"> returns indication whether the matching allocator is find, and therefore the allocation function </w:t>
       </w:r>
       <w:r>
         <w:rPr>
           <w:lang w:val="en-US" w:eastAsia="de-DE"/>
         </w:rPr>
+        <w:t xml:space="preserve">being </w:t>
+      </w:r>
+      <w:r>
+        <w:rPr>
+          <w:lang w:val="en-US" w:eastAsia="de-DE"/>
+        </w:rPr>
+        <w:t>invoked</w:t>
+      </w:r>
+      <w:r>
+        <w:rPr>
+          <w:lang w:val="en-US" w:eastAsia="de-DE"/>
+        </w:rPr>
         <w:t>. The</w:t>
       </w:r>
       <w:r>
@@ -7162,18 +7486,97 @@
         <w:rPr>
           <w:lang w:val="en-US" w:eastAsia="de-DE"/>
         </w:rPr>
-        <w:t xml:space="preserve"> – as NTTP variadic pack of indices</w:t>
+        <w:t xml:space="preserve"> – </w:t>
       </w:r>
       <w:r>
         <w:rPr>
           <w:lang w:val="en-US" w:eastAsia="de-DE"/>
         </w:rPr>
-        <w:t>, that relies, as before, on short-circuit logical OR expression: if find_first() returns true, the compiler will stop to call it till end of the unfolding the variadic pack.</w:t>
+        <w:t>parameterized with</w:t>
+      </w:r>
+      <w:r>
+        <w:rPr>
+          <w:lang w:val="en-US" w:eastAsia="de-DE"/>
+        </w:rPr>
+        <w:t xml:space="preserve"> NTTP variadic pack of indices</w:t>
+      </w:r>
+      <w:r>
+        <w:rPr>
+          <w:lang w:val="en-US" w:eastAsia="de-DE"/>
+        </w:rPr>
+        <w:t>, that relies, as before, on short-circuit logical OR expression: if find_</w:t>
+      </w:r>
+      <w:proofErr w:type="gramStart"/>
+      <w:r>
+        <w:rPr>
+          <w:lang w:val="en-US" w:eastAsia="de-DE"/>
+        </w:rPr>
+        <w:t>first(</w:t>
+      </w:r>
+      <w:proofErr w:type="gramEnd"/>
+      <w:r>
+        <w:rPr>
+          <w:lang w:val="en-US" w:eastAsia="de-DE"/>
+        </w:rPr>
+        <w:t>) returns true, the compiler will stop call</w:t>
+      </w:r>
+      <w:r>
+        <w:rPr>
+          <w:lang w:val="en-US" w:eastAsia="de-DE"/>
+        </w:rPr>
+        <w:t>ing</w:t>
+      </w:r>
+      <w:r>
+        <w:rPr>
+          <w:lang w:val="en-US" w:eastAsia="de-DE"/>
+        </w:rPr>
+        <w:t xml:space="preserve"> it </w:t>
+      </w:r>
+      <w:r>
+        <w:rPr>
+          <w:lang w:val="en-US" w:eastAsia="de-DE"/>
+        </w:rPr>
+        <w:t>while still</w:t>
+      </w:r>
+      <w:r>
+        <w:rPr>
+          <w:lang w:val="en-US" w:eastAsia="de-DE"/>
+        </w:rPr>
+        <w:t xml:space="preserve"> </w:t>
+      </w:r>
+      <w:r>
+        <w:rPr>
+          <w:lang w:val="en-US" w:eastAsia="de-DE"/>
+        </w:rPr>
+        <w:t>unpacking</w:t>
+      </w:r>
+      <w:r>
+        <w:rPr>
+          <w:lang w:val="en-US" w:eastAsia="de-DE"/>
+        </w:rPr>
+        <w:t xml:space="preserve"> the variadic pack</w:t>
+      </w:r>
+      <w:r>
+        <w:rPr>
+          <w:lang w:val="en-US" w:eastAsia="de-DE"/>
+        </w:rPr>
+        <w:t xml:space="preserve"> – until it reach</w:t>
+      </w:r>
+      <w:r>
+        <w:rPr>
+          <w:lang w:val="en-US" w:eastAsia="de-DE"/>
+        </w:rPr>
+        <w:t>es</w:t>
+      </w:r>
+      <w:r>
+        <w:rPr>
+          <w:lang w:val="en-US" w:eastAsia="de-DE"/>
+        </w:rPr>
+        <w:t xml:space="preserve"> the end.</w:t>
       </w:r>
     </w:p>
     <w:sectPr>
-      <w:headerReference w:type="default" r:id="rId11"/>
-      <w:footerReference w:type="default" r:id="rId12"/>
+      <w:footerReference w:type="default" r:id="rId11"/>
       <w:pgSz w:w="11906" w:h="16838"/>
       <w:pgMar w:top="1417" w:right="1417" w:bottom="1134" w:left="1417" w:header="720" w:footer="720" w:gutter="0"/>
       <w:cols w:space="720"/>
@@ -7261,25 +7664,6 @@
     </w:p>
   </w:footnote>
 </w:footnotes>
-</file>
-
-<file path=word/header1.xml><?xml version="1.0" encoding="utf-8"?>
-<w:hdr xmlns:wpc="http://schemas.microsoft.com/office/word/2010/wordprocessingCanvas" xmlns:cx="http://schemas.microsoft.com/office/drawing/2014/chartex" xmlns:cx1="http://schemas.microsoft.com/office/drawing/2015/9/8/chartex" xmlns:cx2="http://schemas.microsoft.com/office/drawing/2015/10/21/chartex" xmlns:cx3="http://schemas.microsoft.com/office/drawing/2016/5/9/chartex" xmlns:cx4="http://schemas.microsoft.com/office/drawing/2016/5/10/chartex" xmlns:cx5="http://schemas.microsoft.com/office/drawing/2016/5/11/chartex" xmlns:cx6="http://schemas.microsoft.com/office/drawing/2016/5/12/chartex" xmlns:cx7="http://schemas.microsoft.com/office/drawing/2016/5/13/chartex" xmlns:cx8="http://schemas.microsoft.com/office/drawing/2016/5/14/chartex" xmlns:mc="http://schemas.openxmlformats.org/markup-compatibility/2006" xmlns:aink="http://schemas.microsoft.com/office/drawing/2016/ink" xmlns:am3d="http://schemas.microsoft.com/office/drawing/2017/model3d" xmlns:o="urn:schemas-microsoft-com:office:office" xmlns:oel="http://schemas.microsoft.com/office/2019/extlst" xmlns:r="http://schemas.openxmlformats.org/officeDocument/2006/relationships" xmlns:m="http://schemas.openxmlformats.org/officeDocument/2006/math" xmlns:v="urn:schemas-microsoft-com:vml" xmlns:wp14="http://schemas.microsoft.com/office/word/2010/wordprocessingDrawing" xmlns:wp="http://schemas.openxmlformats.org/drawingml/2006/wordprocessingDrawing" xmlns:w10="urn:schemas-microsoft-com:office:word" xmlns:w="http://schemas.openxmlformats.org/wordprocessingml/2006/main" xmlns:w14="http://schemas.microsoft.com/office/word/2010/wordml" xmlns:w15="http://schemas.microsoft.com/office/word/2012/wordml" xmlns:w16cex="http://schemas.microsoft.com/office/word/2018/wordml/cex" xmlns:w16cid="http://schemas.microsoft.com/office/word/2016/wordml/cid" xmlns:w16="http://schemas.microsoft.com/office/word/2018/wordml" xmlns:w16du="http://schemas.microsoft.com/office/word/2023/wordml/word16du" xmlns:w16sdtdh="http://schemas.microsoft.com/office/word/2020/wordml/sdtdatahash" xmlns:w16sdtfl="http://schemas.microsoft.com/office/word/2024/wordml/sdtformatlock" xmlns:w16se="http://schemas.microsoft.com/office/word/2015/wordml/symex" xmlns:wpg="http://schemas.microsoft.com/office/word/2010/wordprocessingGroup" xmlns:wpi="http://schemas.microsoft.com/office/word/2010/wordprocessingInk" xmlns:wne="http://schemas.microsoft.com/office/word/2006/wordml" xmlns:wps="http://schemas.microsoft.com/office/word/2010/wordprocessingShape" mc:Ignorable="w14 w15 w16se w16cid w16 w16cex w16sdtdh w16sdtfl w16du wp14">
-  <w:p>
-    <w:pPr>
-      <w:pStyle w:val="Header"/>
-      <w:rPr>
-        <w:lang w:val="en-US"/>
-      </w:rPr>
-    </w:pPr>
-    <w:r>
-      <w:rPr>
-        <w:lang w:val="en-US"/>
-      </w:rPr>
-      <w:t>Fold expressions – Damir Ljubic (damirlj@yahoo.com)</w:t>
-    </w:r>
-  </w:p>
-</w:hdr>
 </file>
 
 <file path=word/numbering.xml><?xml version="1.0" encoding="utf-8"?>
@@ -8441,6 +8825,7 @@
   <w:style w:type="character" w:default="1" w:styleId="DefaultParagraphFont">
     <w:name w:val="Default Paragraph Font"/>
     <w:uiPriority w:val="1"/>
+    <w:semiHidden/>
     <w:unhideWhenUsed/>
   </w:style>
   <w:style w:type="table" w:default="1" w:styleId="TableNormal">

</xml_diff>